<commit_message>
Inicio del prototipo en MVC
</commit_message>
<xml_diff>
--- a/Documentation/Capitulo 2/Documentacion_CAPITULOII_Proyecto_SICOP revision 2015-10-04_17.00.docx
+++ b/Documentation/Capitulo 2/Documentacion_CAPITULOII_Proyecto_SICOP revision 2015-10-04_17.00.docx
@@ -12,15 +12,17 @@
           <w:szCs w:val="32"/>
         </w:rPr>
       </w:pPr>
-      <w:r>
+    </w:p>
+    <w:p>
+      <w:pPr>
+        <w:jc w:val="center"/>
         <w:rPr>
           <w:rFonts w:ascii="Arial" w:hAnsi="Arial" w:cs="Arial"/>
           <w:b/>
           <w:sz w:val="40"/>
           <w:szCs w:val="32"/>
         </w:rPr>
-        <w:t xml:space="preserve">Universidad Técnica </w:t>
-      </w:r>
+      </w:pPr>
       <w:r>
         <w:rPr>
           <w:rFonts w:ascii="Arial" w:hAnsi="Arial" w:cs="Arial"/>
@@ -28,6 +30,15 @@
           <w:sz w:val="40"/>
           <w:szCs w:val="32"/>
         </w:rPr>
+        <w:t xml:space="preserve">Universidad Técnica </w:t>
+      </w:r>
+      <w:r>
+        <w:rPr>
+          <w:rFonts w:ascii="Arial" w:hAnsi="Arial" w:cs="Arial"/>
+          <w:b/>
+          <w:sz w:val="40"/>
+          <w:szCs w:val="32"/>
+        </w:rPr>
         <w:t>Nacional</w:t>
       </w:r>
     </w:p>
@@ -358,7 +369,6 @@
           <w:color w:val="auto"/>
           <w:sz w:val="32"/>
         </w:rPr>
-        <w:lastRenderedPageBreak/>
         <w:t xml:space="preserve">Capítulo </w:t>
       </w:r>
       <w:r>
@@ -993,7 +1003,6 @@
           <w:color w:val="auto"/>
           <w:sz w:val="28"/>
         </w:rPr>
-        <w:lastRenderedPageBreak/>
         <w:t>Detalle del Requerimiento</w:t>
       </w:r>
       <w:bookmarkEnd w:id="3"/>
@@ -2134,6 +2143,8 @@
               </w:rPr>
               <w:t>Jefe de campo</w:t>
             </w:r>
+            <w:bookmarkStart w:id="4" w:name="_GoBack"/>
+            <w:bookmarkEnd w:id="4"/>
           </w:p>
         </w:tc>
       </w:tr>
@@ -3084,7 +3095,7 @@
           <w:sz w:val="32"/>
         </w:rPr>
       </w:pPr>
-      <w:bookmarkStart w:id="4" w:name="_Toc427330365"/>
+      <w:bookmarkStart w:id="5" w:name="_Toc427330365"/>
       <w:r>
         <w:rPr>
           <w:rFonts w:ascii="Arial" w:hAnsi="Arial" w:cs="Arial"/>
@@ -3117,7 +3128,7 @@
         </w:rPr>
         <w:t>factibilidad</w:t>
       </w:r>
-      <w:bookmarkEnd w:id="4"/>
+      <w:bookmarkEnd w:id="5"/>
     </w:p>
     <w:p>
       <w:pPr>
@@ -3134,7 +3145,7 @@
           <w:sz w:val="28"/>
         </w:rPr>
       </w:pPr>
-      <w:bookmarkStart w:id="5" w:name="_Toc427330366"/>
+      <w:bookmarkStart w:id="6" w:name="_Toc427330366"/>
       <w:r>
         <w:rPr>
           <w:rFonts w:ascii="Arial" w:hAnsi="Arial" w:cs="Arial"/>
@@ -3143,7 +3154,7 @@
         </w:rPr>
         <w:t>Propósito</w:t>
       </w:r>
-      <w:bookmarkEnd w:id="5"/>
+      <w:bookmarkEnd w:id="6"/>
     </w:p>
     <w:p>
       <w:pPr>
@@ -3192,7 +3203,7 @@
           <w:sz w:val="28"/>
         </w:rPr>
       </w:pPr>
-      <w:bookmarkStart w:id="6" w:name="_Toc427330367"/>
+      <w:bookmarkStart w:id="7" w:name="_Toc427330367"/>
       <w:r>
         <w:rPr>
           <w:rFonts w:ascii="Arial" w:hAnsi="Arial" w:cs="Arial"/>
@@ -3202,7 +3213,7 @@
         <w:lastRenderedPageBreak/>
         <w:t>Presentación del estudio de Pre factibilidad</w:t>
       </w:r>
-      <w:bookmarkEnd w:id="6"/>
+      <w:bookmarkEnd w:id="7"/>
     </w:p>
     <w:p>
       <w:pPr>
@@ -3219,7 +3230,7 @@
           <w:sz w:val="28"/>
         </w:rPr>
       </w:pPr>
-      <w:bookmarkStart w:id="7" w:name="_Toc427330368"/>
+      <w:bookmarkStart w:id="8" w:name="_Toc427330368"/>
       <w:r>
         <w:rPr>
           <w:rFonts w:ascii="Arial" w:hAnsi="Arial" w:cs="Arial"/>
@@ -3228,7 +3239,7 @@
         </w:rPr>
         <w:t>Responsables de la elaboración del estudio</w:t>
       </w:r>
-      <w:bookmarkEnd w:id="7"/>
+      <w:bookmarkEnd w:id="8"/>
     </w:p>
     <w:p>
       <w:pPr>
@@ -3277,7 +3288,7 @@
           <w:sz w:val="28"/>
         </w:rPr>
       </w:pPr>
-      <w:bookmarkStart w:id="8" w:name="_Toc427330369"/>
+      <w:bookmarkStart w:id="9" w:name="_Toc427330369"/>
       <w:r>
         <w:rPr>
           <w:rFonts w:ascii="Arial" w:hAnsi="Arial" w:cs="Arial"/>
@@ -3286,7 +3297,7 @@
         </w:rPr>
         <w:t>Patrocinador del Proyecto</w:t>
       </w:r>
-      <w:bookmarkEnd w:id="8"/>
+      <w:bookmarkEnd w:id="9"/>
     </w:p>
     <w:p>
       <w:pPr>
@@ -3363,7 +3374,7 @@
           <w:sz w:val="28"/>
         </w:rPr>
       </w:pPr>
-      <w:bookmarkStart w:id="9" w:name="_Toc427330370"/>
+      <w:bookmarkStart w:id="10" w:name="_Toc427330370"/>
       <w:r>
         <w:rPr>
           <w:rFonts w:ascii="Arial" w:hAnsi="Arial" w:cs="Arial"/>
@@ -3372,7 +3383,7 @@
         </w:rPr>
         <w:t>Áreas a Revisar</w:t>
       </w:r>
-      <w:bookmarkEnd w:id="9"/>
+      <w:bookmarkEnd w:id="10"/>
     </w:p>
     <w:p>
       <w:pPr>
@@ -3407,7 +3418,7 @@
           <w:sz w:val="28"/>
         </w:rPr>
       </w:pPr>
-      <w:bookmarkStart w:id="10" w:name="_Toc427330371"/>
+      <w:bookmarkStart w:id="11" w:name="_Toc427330371"/>
       <w:r>
         <w:rPr>
           <w:rFonts w:ascii="Arial" w:hAnsi="Arial" w:cs="Arial"/>
@@ -3416,7 +3427,7 @@
         </w:rPr>
         <w:t>Amplitud de la información y la documentación requerida</w:t>
       </w:r>
-      <w:bookmarkEnd w:id="10"/>
+      <w:bookmarkEnd w:id="11"/>
     </w:p>
     <w:p>
       <w:pPr>
@@ -3466,7 +3477,7 @@
           <w:sz w:val="28"/>
         </w:rPr>
       </w:pPr>
-      <w:bookmarkStart w:id="11" w:name="_Toc427330372"/>
+      <w:bookmarkStart w:id="12" w:name="_Toc427330372"/>
       <w:r>
         <w:rPr>
           <w:rFonts w:ascii="Arial" w:hAnsi="Arial" w:cs="Arial"/>
@@ -3492,7 +3503,7 @@
         </w:rPr>
         <w:t xml:space="preserve"> de proyecto</w:t>
       </w:r>
-      <w:bookmarkEnd w:id="11"/>
+      <w:bookmarkEnd w:id="12"/>
     </w:p>
     <w:p>
       <w:pPr>
@@ -3516,16 +3527,7 @@
           <w:rFonts w:ascii="Arial" w:hAnsi="Arial" w:cs="Arial"/>
           <w:sz w:val="24"/>
         </w:rPr>
-        <w:t>id</w:t>
-      </w:r>
-      <w:bookmarkStart w:id="12" w:name="_GoBack"/>
-      <w:bookmarkEnd w:id="12"/>
-      <w:r>
-        <w:rPr>
-          <w:rFonts w:ascii="Arial" w:hAnsi="Arial" w:cs="Arial"/>
-          <w:sz w:val="24"/>
-        </w:rPr>
-        <w:t xml:space="preserve">o a los usuarios </w:t>
+        <w:t xml:space="preserve">ido a los usuarios </w:t>
       </w:r>
       <w:r>
         <w:rPr>
@@ -9047,7 +9049,7 @@
             <w:noProof/>
             <w:lang w:val="es-ES"/>
           </w:rPr>
-          <w:t>2</w:t>
+          <w:t>18</w:t>
         </w:r>
         <w:r>
           <w:fldChar w:fldCharType="end"/>
@@ -12624,7 +12626,7 @@
 </file>
 
 <file path=customXml/itemProps1.xml><?xml version="1.0" encoding="utf-8"?>
-<ds:datastoreItem xmlns:ds="http://schemas.openxmlformats.org/officeDocument/2006/customXml" ds:itemID="{B0C9ABC8-79AB-4E25-A88E-B732A9E6B1F1}">
+<ds:datastoreItem xmlns:ds="http://schemas.openxmlformats.org/officeDocument/2006/customXml" ds:itemID="{90CD04C4-7BE6-44E2-8788-B066CBDBF3F9}">
   <ds:schemaRefs>
     <ds:schemaRef ds:uri="http://schemas.openxmlformats.org/officeDocument/2006/bibliography"/>
   </ds:schemaRefs>

</xml_diff>